<commit_message>
Reparos no relatório em BL
</commit_message>
<xml_diff>
--- a/Singleciclo/relatorio-ARM.docx
+++ b/Singleciclo/relatorio-ARM.docx
@@ -4447,6 +4447,7 @@
       <w:r>
         <w:rPr>
           <w:rFonts w:ascii="Times New Roman" w:hAnsi="Times New Roman" w:cs="Times New Roman"/>
+          <w:noProof/>
           <w:sz w:val="24"/>
           <w:szCs w:val="24"/>
         </w:rPr>
@@ -8417,18 +8418,18 @@
           <w:lang w:eastAsia="ko-KR"/>
         </w:rPr>
         <w:drawing>
-          <wp:anchor distT="0" distB="0" distL="114300" distR="114300" simplePos="0" relativeHeight="251678720" behindDoc="1" locked="0" layoutInCell="1" allowOverlap="1" wp14:anchorId="0F32B52D" wp14:editId="572F20C4">
+          <wp:anchor distT="0" distB="0" distL="114300" distR="114300" simplePos="0" relativeHeight="251678720" behindDoc="1" locked="0" layoutInCell="1" allowOverlap="1" wp14:anchorId="733BDC0C" wp14:editId="37B2A1F4">
             <wp:simplePos x="0" y="0"/>
             <wp:positionH relativeFrom="margin">
               <wp:align>center</wp:align>
             </wp:positionH>
             <wp:positionV relativeFrom="paragraph">
-              <wp:posOffset>55880</wp:posOffset>
+              <wp:posOffset>5080</wp:posOffset>
             </wp:positionV>
-            <wp:extent cx="2844099" cy="2011680"/>
-            <wp:effectExtent l="0" t="0" r="0" b="7620"/>
+            <wp:extent cx="2438611" cy="1226926"/>
+            <wp:effectExtent l="0" t="0" r="0" b="0"/>
             <wp:wrapNone/>
-            <wp:docPr id="1420075233" name="Imagem 1" descr="Texto&#10;&#10;Descrição gerada automaticamente"/>
+            <wp:docPr id="52588981" name="Imagem 1" descr="Texto&#10;&#10;Descrição gerada automaticamente"/>
             <wp:cNvGraphicFramePr>
               <a:graphicFrameLocks xmlns:a="http://schemas.openxmlformats.org/drawingml/2006/main" noChangeAspect="1"/>
             </wp:cNvGraphicFramePr>
@@ -8436,7 +8437,7 @@
               <a:graphicData uri="http://schemas.openxmlformats.org/drawingml/2006/picture">
                 <pic:pic xmlns:pic="http://schemas.openxmlformats.org/drawingml/2006/picture">
                   <pic:nvPicPr>
-                    <pic:cNvPr id="1420075233" name="Imagem 1" descr="Texto&#10;&#10;Descrição gerada automaticamente"/>
+                    <pic:cNvPr id="52588981" name="Imagem 1" descr="Texto&#10;&#10;Descrição gerada automaticamente"/>
                     <pic:cNvPicPr/>
                   </pic:nvPicPr>
                   <pic:blipFill>
@@ -8454,7 +8455,7 @@
                   <pic:spPr>
                     <a:xfrm>
                       <a:off x="0" y="0"/>
-                      <a:ext cx="2844099" cy="2011680"/>
+                      <a:ext cx="2438611" cy="1226926"/>
                     </a:xfrm>
                     <a:prstGeom prst="rect">
                       <a:avLst/>
@@ -8463,12 +8464,6 @@
                 </pic:pic>
               </a:graphicData>
             </a:graphic>
-            <wp14:sizeRelH relativeFrom="margin">
-              <wp14:pctWidth>0</wp14:pctWidth>
-            </wp14:sizeRelH>
-            <wp14:sizeRelV relativeFrom="margin">
-              <wp14:pctHeight>0</wp14:pctHeight>
-            </wp14:sizeRelV>
           </wp:anchor>
         </w:drawing>
       </w:r>
@@ -8519,6 +8514,7 @@
           <w:rFonts w:ascii="Times New Roman" w:eastAsia="Batang" w:hAnsi="Times New Roman" w:cs="Times New Roman"/>
           <w:sz w:val="24"/>
           <w:szCs w:val="24"/>
+          <w:u w:val="single"/>
           <w:lang w:eastAsia="ko-KR"/>
         </w:rPr>
       </w:pPr>

</xml_diff>

<commit_message>
ADDED: Link para GIT e Youtube
</commit_message>
<xml_diff>
--- a/Singleciclo/relatorio-ARM.docx
+++ b/Singleciclo/relatorio-ARM.docx
@@ -8514,10 +8514,161 @@
           <w:rFonts w:ascii="Times New Roman" w:eastAsia="Batang" w:hAnsi="Times New Roman" w:cs="Times New Roman"/>
           <w:sz w:val="24"/>
           <w:szCs w:val="24"/>
+          <w:lang w:eastAsia="ko-KR"/>
+        </w:rPr>
+      </w:pPr>
+    </w:p>
+    <w:p>
+      <w:pPr>
+        <w:rPr>
+          <w:rFonts w:ascii="Times New Roman" w:eastAsia="Batang" w:hAnsi="Times New Roman" w:cs="Times New Roman"/>
+          <w:b/>
+          <w:bCs/>
+          <w:kern w:val="0"/>
+          <w:sz w:val="24"/>
+          <w:szCs w:val="24"/>
+          <w:lang w:eastAsia="ko-KR"/>
+          <w14:ligatures w14:val="none"/>
+        </w:rPr>
+      </w:pPr>
+      <w:r>
+        <w:rPr>
+          <w:rFonts w:ascii="Times New Roman" w:eastAsia="Batang" w:hAnsi="Times New Roman" w:cs="Times New Roman"/>
+          <w:b/>
+          <w:bCs/>
+          <w:kern w:val="0"/>
+          <w:sz w:val="24"/>
+          <w:szCs w:val="24"/>
+          <w:lang w:eastAsia="ko-KR"/>
+          <w14:ligatures w14:val="none"/>
+        </w:rPr>
+        <w:t>4.0</w:t>
+      </w:r>
+      <w:r>
+        <w:rPr>
+          <w:rFonts w:ascii="Times New Roman" w:eastAsia="Batang" w:hAnsi="Times New Roman" w:cs="Times New Roman"/>
+          <w:b/>
+          <w:bCs/>
+          <w:kern w:val="0"/>
+          <w:sz w:val="24"/>
+          <w:szCs w:val="24"/>
+          <w:lang w:eastAsia="ko-KR"/>
+          <w14:ligatures w14:val="none"/>
+        </w:rPr>
+        <w:t xml:space="preserve"> </w:t>
+      </w:r>
+      <w:r>
+        <w:rPr>
+          <w:rFonts w:ascii="Times New Roman" w:eastAsia="Batang" w:hAnsi="Times New Roman" w:cs="Times New Roman"/>
+          <w:b/>
+          <w:bCs/>
+          <w:kern w:val="0"/>
+          <w:sz w:val="24"/>
+          <w:szCs w:val="24"/>
+          <w:lang w:eastAsia="ko-KR"/>
+          <w14:ligatures w14:val="none"/>
+        </w:rPr>
+        <w:t>Repositório GIT e vídeo YouTube</w:t>
+      </w:r>
+    </w:p>
+    <w:p>
+      <w:pPr>
+        <w:rPr>
+          <w:rFonts w:ascii="Times New Roman" w:eastAsia="Batang" w:hAnsi="Times New Roman" w:cs="Times New Roman"/>
+          <w:b/>
+          <w:bCs/>
+          <w:kern w:val="0"/>
+          <w:sz w:val="24"/>
+          <w:szCs w:val="24"/>
+          <w:lang w:eastAsia="ko-KR"/>
+          <w14:ligatures w14:val="none"/>
+        </w:rPr>
+      </w:pPr>
+    </w:p>
+    <w:p>
+      <w:pPr>
+        <w:rPr>
+          <w:rFonts w:ascii="Times New Roman" w:eastAsia="Batang" w:hAnsi="Times New Roman" w:cs="Times New Roman"/>
+          <w:sz w:val="24"/>
+          <w:szCs w:val="24"/>
           <w:u w:val="single"/>
           <w:lang w:eastAsia="ko-KR"/>
         </w:rPr>
       </w:pPr>
+      <w:r>
+        <w:rPr>
+          <w:rFonts w:ascii="Times New Roman" w:eastAsia="Batang" w:hAnsi="Times New Roman" w:cs="Times New Roman"/>
+          <w:sz w:val="24"/>
+          <w:szCs w:val="24"/>
+          <w:u w:val="single"/>
+          <w:lang w:eastAsia="ko-KR"/>
+        </w:rPr>
+        <w:t xml:space="preserve">GIT: </w:t>
+      </w:r>
+      <w:hyperlink r:id="rId30" w:history="1">
+        <w:r>
+          <w:rPr>
+            <w:rStyle w:val="Hyperlink"/>
+            <w:rFonts w:ascii="Times New Roman" w:eastAsia="Batang" w:hAnsi="Times New Roman" w:cs="Times New Roman"/>
+            <w:sz w:val="24"/>
+            <w:szCs w:val="24"/>
+            <w:lang w:eastAsia="ko-KR"/>
+          </w:rPr>
+          <w:t>https://github.com/brunolorenzo/ARMProcessors</w:t>
+        </w:r>
+      </w:hyperlink>
+      <w:r>
+        <w:rPr>
+          <w:rFonts w:ascii="Times New Roman" w:eastAsia="Batang" w:hAnsi="Times New Roman" w:cs="Times New Roman"/>
+          <w:sz w:val="24"/>
+          <w:szCs w:val="24"/>
+          <w:u w:val="single"/>
+          <w:lang w:eastAsia="ko-KR"/>
+        </w:rPr>
+        <w:t xml:space="preserve"> </w:t>
+      </w:r>
+    </w:p>
+    <w:p>
+      <w:pPr>
+        <w:rPr>
+          <w:rFonts w:ascii="Times New Roman" w:eastAsia="Batang" w:hAnsi="Times New Roman" w:cs="Times New Roman"/>
+          <w:sz w:val="24"/>
+          <w:szCs w:val="24"/>
+          <w:lang w:eastAsia="ko-KR"/>
+        </w:rPr>
+      </w:pPr>
+      <w:r>
+        <w:rPr>
+          <w:rFonts w:ascii="Times New Roman" w:eastAsia="Batang" w:hAnsi="Times New Roman" w:cs="Times New Roman"/>
+          <w:sz w:val="24"/>
+          <w:szCs w:val="24"/>
+          <w:u w:val="single"/>
+          <w:lang w:eastAsia="ko-KR"/>
+        </w:rPr>
+        <w:t xml:space="preserve">Youtube: </w:t>
+      </w:r>
+      <w:hyperlink r:id="rId31" w:history="1">
+        <w:r>
+          <w:rPr>
+            <w:rStyle w:val="Hyperlink"/>
+            <w:rFonts w:ascii="Times New Roman" w:eastAsia="Batang" w:hAnsi="Times New Roman" w:cs="Times New Roman"/>
+            <w:sz w:val="24"/>
+            <w:szCs w:val="24"/>
+            <w:lang w:eastAsia="ko-KR"/>
+          </w:rPr>
+          <w:t>https://www.youtube.com/watch?v=batwG1hlkNE</w:t>
+        </w:r>
+      </w:hyperlink>
+      <w:r>
+        <w:rPr>
+          <w:rFonts w:ascii="Times New Roman" w:eastAsia="Batang" w:hAnsi="Times New Roman" w:cs="Times New Roman"/>
+          <w:sz w:val="24"/>
+          <w:szCs w:val="24"/>
+          <w:u w:val="single"/>
+          <w:lang w:eastAsia="ko-KR"/>
+        </w:rPr>
+        <w:t xml:space="preserve"> </w:t>
+      </w:r>
     </w:p>
     <w:sectPr>
       <w:pgSz w:w="11906" w:h="16838"/>
@@ -9278,7 +9429,7 @@
   <w:style w:type="paragraph" w:default="1" w:styleId="Normal">
     <w:name w:val="Normal"/>
     <w:qFormat/>
-    <w:rsid w:val="00F141B9"/>
+    <w:rsid w:val="00FF3F71"/>
   </w:style>
   <w:style w:type="paragraph" w:styleId="Ttulo2">
     <w:name w:val="heading 2"/>
@@ -9399,6 +9550,29 @@
       <w:color w:val="2F5496" w:themeColor="accent1" w:themeShade="BF"/>
       <w:sz w:val="26"/>
       <w:szCs w:val="26"/>
+    </w:rPr>
+  </w:style>
+  <w:style w:type="character" w:styleId="Hyperlink">
+    <w:name w:val="Hyperlink"/>
+    <w:basedOn w:val="Fontepargpadro"/>
+    <w:uiPriority w:val="99"/>
+    <w:unhideWhenUsed/>
+    <w:rsid w:val="00FF3F71"/>
+    <w:rPr>
+      <w:color w:val="0563C1" w:themeColor="hyperlink"/>
+      <w:u w:val="single"/>
+    </w:rPr>
+  </w:style>
+  <w:style w:type="character" w:styleId="MenoPendente">
+    <w:name w:val="Unresolved Mention"/>
+    <w:basedOn w:val="Fontepargpadro"/>
+    <w:uiPriority w:val="99"/>
+    <w:semiHidden/>
+    <w:unhideWhenUsed/>
+    <w:rsid w:val="00FF3F71"/>
+    <w:rPr>
+      <w:color w:val="605E5C"/>
+      <w:shd w:val="clear" w:color="auto" w:fill="E1DFDD"/>
     </w:rPr>
   </w:style>
 </w:styles>

</xml_diff>